<commit_message>
update IT Student Declaration file
</commit_message>
<xml_diff>
--- a/Group J-Flask/Group J IT Student Declaration.docx
+++ b/Group J-Flask/Group J IT Student Declaration.docx
@@ -20,6 +20,8 @@
           </w14:textFill>
         </w:rPr>
       </w:pPr>
+      <w:bookmarkStart w:id="0" w:name="_GoBack"/>
+      <w:bookmarkEnd w:id="0"/>
       <w:r>
         <w:rPr>
           <w:rFonts w:ascii="Calibri" w:hAnsi="Calibri" w:eastAsia="Arial" w:cs="Calibri"/>
@@ -603,11 +605,16 @@
             </w:pPr>
             <w:r>
               <w:rPr>
+                <w:rFonts w:hint="default" w:ascii="Calibri" w:hAnsi="Calibri" w:cs="Calibri"/>
+                <w:b/>
+                <w:bCs/>
                 <w:i w:val="0"/>
                 <w:iCs w:val="0"/>
                 <w:caps w:val="0"/>
                 <w:color w:val="000000"/>
                 <w:spacing w:val="0"/>
+                <w:sz w:val="22"/>
+                <w:szCs w:val="22"/>
                 <w:u w:val="none"/>
               </w:rPr>
               <w:t>I must say we employed AI; we utilised AI to locate some of the materials. Moreover, as international students, English is not our native language, so we enlisted AI to assist with the translation.</w:t>
@@ -738,8 +745,14 @@
       <w:pPr>
         <w:pStyle w:val="2"/>
         <w:jc w:val="center"/>
+        <w:rPr>
+          <w:rFonts w:hint="default" w:ascii="Calibri" w:hAnsi="Calibri" w:cs="Calibri"/>
+        </w:rPr>
       </w:pPr>
       <w:r>
+        <w:rPr>
+          <w:rFonts w:hint="default" w:ascii="Calibri" w:hAnsi="Calibri" w:cs="Calibri"/>
+        </w:rPr>
         <w:t>Internet Technologies CW1</w:t>
       </w:r>
     </w:p>
@@ -747,20 +760,28 @@
       <w:pPr>
         <w:pStyle w:val="3"/>
         <w:jc w:val="center"/>
+        <w:rPr>
+          <w:rFonts w:hint="default" w:ascii="Calibri" w:hAnsi="Calibri" w:cs="Calibri"/>
+        </w:rPr>
       </w:pPr>
       <w:r>
+        <w:rPr>
+          <w:rFonts w:hint="default" w:ascii="Calibri" w:hAnsi="Calibri" w:cs="Calibri"/>
+        </w:rPr>
         <w:t>COMP10020</w:t>
       </w:r>
     </w:p>
     <w:p>
       <w:pPr>
         <w:rPr>
+          <w:rFonts w:hint="default" w:ascii="Calibri" w:hAnsi="Calibri" w:cs="Calibri"/>
           <w:b/>
           <w:bCs/>
         </w:rPr>
       </w:pPr>
       <w:r>
         <w:rPr>
+          <w:rFonts w:hint="default" w:ascii="Calibri" w:hAnsi="Calibri" w:cs="Calibri"/>
           <w:b/>
           <w:bCs/>
         </w:rPr>
@@ -768,7 +789,15 @@
       </w:r>
     </w:p>
     <w:p>
+      <w:pPr>
+        <w:rPr>
+          <w:rFonts w:hint="default" w:ascii="Calibri" w:hAnsi="Calibri" w:cs="Calibri"/>
+        </w:rPr>
+      </w:pPr>
       <w:r>
+        <w:rPr>
+          <w:rFonts w:hint="default" w:ascii="Calibri" w:hAnsi="Calibri" w:cs="Calibri"/>
+        </w:rPr>
         <w:t>Please enter the details for your coursework submission for Internet Technologies:  (COMP10020). Ensure any links provided are fully working and accessible by your lecturers (GitHub repository has been recommended to be made public).</w:t>
       </w:r>
     </w:p>
@@ -812,7 +841,7 @@
             <w:pPr>
               <w:spacing w:after="0" w:line="240" w:lineRule="auto"/>
               <w:rPr>
-                <w:rFonts w:eastAsiaTheme="minorHAnsi"/>
+                <w:rFonts w:hint="default" w:ascii="Calibri" w:hAnsi="Calibri" w:cs="Calibri" w:eastAsiaTheme="minorHAnsi"/>
                 <w:b/>
                 <w:bCs/>
                 <w:kern w:val="2"/>
@@ -824,7 +853,7 @@
             </w:pPr>
             <w:r>
               <w:rPr>
-                <w:rFonts w:eastAsiaTheme="minorHAnsi"/>
+                <w:rFonts w:hint="default" w:ascii="Calibri" w:hAnsi="Calibri" w:cs="Calibri" w:eastAsiaTheme="minorHAnsi"/>
                 <w:b/>
                 <w:bCs/>
                 <w:kern w:val="2"/>
@@ -851,7 +880,7 @@
             <w:pPr>
               <w:spacing w:after="0" w:line="240" w:lineRule="auto"/>
               <w:rPr>
-                <w:rFonts w:hint="eastAsia" w:eastAsia="宋体"/>
+                <w:rFonts w:hint="default" w:ascii="Calibri" w:hAnsi="Calibri" w:eastAsia="宋体" w:cs="Calibri"/>
                 <w:kern w:val="2"/>
                 <w:sz w:val="22"/>
                 <w:szCs w:val="22"/>
@@ -861,7 +890,7 @@
             </w:pPr>
             <w:r>
               <w:rPr>
-                <w:rFonts w:hint="eastAsia" w:eastAsia="宋体"/>
+                <w:rFonts w:hint="default" w:ascii="Calibri" w:hAnsi="Calibri" w:eastAsia="宋体" w:cs="Calibri"/>
                 <w:kern w:val="2"/>
                 <w:sz w:val="22"/>
                 <w:szCs w:val="22"/>
@@ -875,7 +904,7 @@
             <w:pPr>
               <w:spacing w:after="0" w:line="240" w:lineRule="auto"/>
               <w:rPr>
-                <w:rFonts w:eastAsiaTheme="minorHAnsi"/>
+                <w:rFonts w:hint="default" w:ascii="Calibri" w:hAnsi="Calibri" w:cs="Calibri" w:eastAsiaTheme="minorHAnsi"/>
                 <w:kern w:val="2"/>
                 <w:sz w:val="22"/>
                 <w:szCs w:val="22"/>
@@ -901,7 +930,7 @@
             <w:pPr>
               <w:spacing w:after="0" w:line="240" w:lineRule="auto"/>
               <w:rPr>
-                <w:rFonts w:eastAsiaTheme="minorHAnsi"/>
+                <w:rFonts w:hint="default" w:ascii="Calibri" w:hAnsi="Calibri" w:cs="Calibri" w:eastAsiaTheme="minorHAnsi"/>
                 <w:b/>
                 <w:bCs/>
                 <w:kern w:val="2"/>
@@ -913,7 +942,7 @@
             </w:pPr>
             <w:r>
               <w:rPr>
-                <w:rFonts w:eastAsiaTheme="minorHAnsi"/>
+                <w:rFonts w:hint="default" w:ascii="Calibri" w:hAnsi="Calibri" w:cs="Calibri" w:eastAsiaTheme="minorHAnsi"/>
                 <w:b/>
                 <w:bCs/>
                 <w:kern w:val="2"/>
@@ -940,7 +969,7 @@
             <w:pPr>
               <w:spacing w:after="0" w:line="240" w:lineRule="auto"/>
               <w:rPr>
-                <w:rFonts w:hint="default" w:eastAsia="宋体"/>
+                <w:rFonts w:hint="default" w:ascii="Calibri" w:hAnsi="Calibri" w:eastAsia="宋体" w:cs="Calibri"/>
                 <w:kern w:val="2"/>
                 <w:sz w:val="22"/>
                 <w:szCs w:val="22"/>
@@ -950,7 +979,7 @@
             </w:pPr>
             <w:r>
               <w:rPr>
-                <w:rFonts w:hint="eastAsia" w:eastAsia="宋体"/>
+                <w:rFonts w:hint="default" w:ascii="Calibri" w:hAnsi="Calibri" w:eastAsia="宋体" w:cs="Calibri"/>
                 <w:kern w:val="2"/>
                 <w:sz w:val="22"/>
                 <w:szCs w:val="22"/>
@@ -964,7 +993,7 @@
             <w:pPr>
               <w:spacing w:after="0" w:line="240" w:lineRule="auto"/>
               <w:rPr>
-                <w:rFonts w:eastAsiaTheme="minorHAnsi"/>
+                <w:rFonts w:hint="default" w:ascii="Calibri" w:hAnsi="Calibri" w:cs="Calibri" w:eastAsiaTheme="minorHAnsi"/>
                 <w:kern w:val="2"/>
                 <w:sz w:val="22"/>
                 <w:szCs w:val="22"/>
@@ -990,7 +1019,7 @@
             <w:pPr>
               <w:spacing w:after="0" w:line="240" w:lineRule="auto"/>
               <w:rPr>
-                <w:rFonts w:eastAsiaTheme="minorHAnsi"/>
+                <w:rFonts w:hint="default" w:ascii="Calibri" w:hAnsi="Calibri" w:cs="Calibri" w:eastAsiaTheme="minorHAnsi"/>
                 <w:b/>
                 <w:bCs/>
                 <w:kern w:val="2"/>
@@ -1002,7 +1031,7 @@
             </w:pPr>
             <w:r>
               <w:rPr>
-                <w:rFonts w:eastAsiaTheme="minorHAnsi"/>
+                <w:rFonts w:hint="default" w:ascii="Calibri" w:hAnsi="Calibri" w:cs="Calibri" w:eastAsiaTheme="minorHAnsi"/>
                 <w:b/>
                 <w:bCs/>
                 <w:kern w:val="2"/>
@@ -1029,7 +1058,7 @@
             <w:pPr>
               <w:spacing w:after="0" w:line="240" w:lineRule="auto"/>
               <w:rPr>
-                <w:rFonts w:eastAsiaTheme="minorHAnsi"/>
+                <w:rFonts w:hint="default" w:ascii="Calibri" w:hAnsi="Calibri" w:cs="Calibri" w:eastAsiaTheme="minorHAnsi"/>
                 <w:kern w:val="2"/>
                 <w:sz w:val="22"/>
                 <w:szCs w:val="22"/>
@@ -1037,6 +1066,17 @@
                 <w14:ligatures w14:val="standardContextual"/>
               </w:rPr>
             </w:pPr>
+            <w:r>
+              <w:rPr>
+                <w:rFonts w:hint="default" w:ascii="Calibri" w:hAnsi="Calibri" w:cs="Calibri" w:eastAsiaTheme="minorHAnsi"/>
+                <w:kern w:val="2"/>
+                <w:sz w:val="22"/>
+                <w:szCs w:val="22"/>
+                <w:lang w:val="en-GB" w:eastAsia="en-US"/>
+                <w14:ligatures w14:val="standardContextual"/>
+              </w:rPr>
+              <w:t>https://group-j.onrender.com</w:t>
+            </w:r>
           </w:p>
         </w:tc>
       </w:tr>
@@ -1055,7 +1095,7 @@
             <w:pPr>
               <w:spacing w:after="0" w:line="240" w:lineRule="auto"/>
               <w:rPr>
-                <w:rFonts w:eastAsiaTheme="minorHAnsi"/>
+                <w:rFonts w:hint="default" w:ascii="Calibri" w:hAnsi="Calibri" w:cs="Calibri" w:eastAsiaTheme="minorHAnsi"/>
                 <w:b/>
                 <w:bCs/>
                 <w:kern w:val="2"/>
@@ -1067,7 +1107,7 @@
             </w:pPr>
             <w:r>
               <w:rPr>
-                <w:rFonts w:eastAsiaTheme="minorHAnsi"/>
+                <w:rFonts w:hint="default" w:ascii="Calibri" w:hAnsi="Calibri" w:cs="Calibri" w:eastAsiaTheme="minorHAnsi"/>
                 <w:b/>
                 <w:bCs/>
                 <w:kern w:val="2"/>
@@ -1094,7 +1134,7 @@
             <w:pPr>
               <w:spacing w:after="0" w:line="240" w:lineRule="auto"/>
               <w:rPr>
-                <w:rFonts w:eastAsiaTheme="minorHAnsi"/>
+                <w:rFonts w:hint="default" w:ascii="Calibri" w:hAnsi="Calibri" w:cs="Calibri" w:eastAsiaTheme="minorHAnsi"/>
                 <w:kern w:val="2"/>
                 <w:sz w:val="22"/>
                 <w:szCs w:val="22"/>
@@ -1102,6 +1142,17 @@
                 <w14:ligatures w14:val="standardContextual"/>
               </w:rPr>
             </w:pPr>
+            <w:r>
+              <w:rPr>
+                <w:rFonts w:hint="default" w:ascii="Calibri" w:hAnsi="Calibri" w:cs="Calibri" w:eastAsiaTheme="minorHAnsi"/>
+                <w:kern w:val="2"/>
+                <w:sz w:val="22"/>
+                <w:szCs w:val="22"/>
+                <w:lang w:val="en-GB" w:eastAsia="en-US"/>
+                <w14:ligatures w14:val="standardContextual"/>
+              </w:rPr>
+              <w:t>https://github.com/ChangYueyu/Group-J</w:t>
+            </w:r>
           </w:p>
         </w:tc>
       </w:tr>
@@ -1122,7 +1173,7 @@
               <w:spacing w:after="0" w:line="240" w:lineRule="auto"/>
               <w:jc w:val="center"/>
               <w:rPr>
-                <w:rFonts w:eastAsiaTheme="minorHAnsi"/>
+                <w:rFonts w:hint="default" w:ascii="Calibri" w:hAnsi="Calibri" w:cs="Calibri" w:eastAsiaTheme="minorHAnsi"/>
                 <w:b/>
                 <w:bCs/>
                 <w:kern w:val="2"/>
@@ -1134,7 +1185,7 @@
             </w:pPr>
             <w:r>
               <w:rPr>
-                <w:rFonts w:eastAsiaTheme="minorHAnsi"/>
+                <w:rFonts w:hint="default" w:ascii="Calibri" w:hAnsi="Calibri" w:cs="Calibri" w:eastAsiaTheme="minorHAnsi"/>
                 <w:b/>
                 <w:bCs/>
                 <w:kern w:val="2"/>
@@ -1163,7 +1214,7 @@
             <w:pPr>
               <w:spacing w:after="160" w:line="259" w:lineRule="auto"/>
               <w:rPr>
-                <w:rFonts w:eastAsiaTheme="minorHAnsi"/>
+                <w:rFonts w:hint="default" w:ascii="Calibri" w:hAnsi="Calibri" w:cs="Calibri" w:eastAsiaTheme="minorHAnsi"/>
                 <w:b/>
                 <w:bCs/>
                 <w:kern w:val="2"/>
@@ -1175,7 +1226,7 @@
             </w:pPr>
             <w:r>
               <w:rPr>
-                <w:rFonts w:eastAsiaTheme="minorHAnsi"/>
+                <w:rFonts w:hint="default" w:ascii="Calibri" w:hAnsi="Calibri" w:cs="Calibri" w:eastAsiaTheme="minorHAnsi"/>
                 <w:b/>
                 <w:bCs/>
                 <w:kern w:val="2"/>
@@ -1202,7 +1253,7 @@
             <w:pPr>
               <w:spacing w:after="160" w:line="259" w:lineRule="auto"/>
               <w:rPr>
-                <w:rFonts w:hint="default" w:eastAsia="宋体"/>
+                <w:rFonts w:hint="default" w:ascii="Calibri" w:hAnsi="Calibri" w:eastAsia="宋体" w:cs="Calibri"/>
                 <w:kern w:val="2"/>
                 <w:sz w:val="22"/>
                 <w:szCs w:val="22"/>
@@ -1212,7 +1263,7 @@
             </w:pPr>
             <w:r>
               <w:rPr>
-                <w:rFonts w:hint="eastAsia" w:eastAsia="宋体"/>
+                <w:rFonts w:hint="default" w:ascii="Calibri" w:hAnsi="Calibri" w:eastAsia="宋体" w:cs="Calibri"/>
                 <w:kern w:val="2"/>
                 <w:sz w:val="22"/>
                 <w:szCs w:val="22"/>
@@ -1239,7 +1290,7 @@
             <w:pPr>
               <w:spacing w:after="160" w:line="259" w:lineRule="auto"/>
               <w:rPr>
-                <w:rFonts w:eastAsiaTheme="minorHAnsi"/>
+                <w:rFonts w:hint="default" w:ascii="Calibri" w:hAnsi="Calibri" w:cs="Calibri" w:eastAsiaTheme="minorHAnsi"/>
                 <w:b/>
                 <w:bCs/>
                 <w:kern w:val="2"/>
@@ -1251,7 +1302,7 @@
             </w:pPr>
             <w:r>
               <w:rPr>
-                <w:rFonts w:eastAsiaTheme="minorHAnsi"/>
+                <w:rFonts w:hint="default" w:ascii="Calibri" w:hAnsi="Calibri" w:cs="Calibri" w:eastAsiaTheme="minorHAnsi"/>
                 <w:b/>
                 <w:bCs/>
                 <w:kern w:val="2"/>
@@ -1278,7 +1329,7 @@
             <w:pPr>
               <w:spacing w:after="160" w:line="259" w:lineRule="auto"/>
               <w:rPr>
-                <w:rFonts w:hint="default" w:eastAsiaTheme="minorHAnsi"/>
+                <w:rFonts w:hint="default" w:ascii="Calibri" w:hAnsi="Calibri" w:cs="Calibri" w:eastAsiaTheme="minorHAnsi"/>
                 <w:kern w:val="2"/>
                 <w:sz w:val="22"/>
                 <w:szCs w:val="22"/>
@@ -1288,25 +1339,14 @@
             </w:pPr>
             <w:r>
               <w:rPr>
-                <w:rFonts w:eastAsiaTheme="minorHAnsi"/>
+                <w:rFonts w:hint="default" w:ascii="Calibri" w:hAnsi="Calibri" w:cs="Calibri" w:eastAsiaTheme="minorHAnsi"/>
                 <w:kern w:val="2"/>
                 <w:sz w:val="22"/>
                 <w:szCs w:val="22"/>
                 <w:lang w:val="en-US" w:eastAsia="en-US"/>
                 <w14:ligatures w14:val="standardContextual"/>
               </w:rPr>
-              <w:t>B0</w:t>
-            </w:r>
-            <w:r>
-              <w:rPr>
-                <w:rFonts w:hint="default" w:eastAsiaTheme="minorHAnsi"/>
-                <w:kern w:val="2"/>
-                <w:sz w:val="22"/>
-                <w:szCs w:val="22"/>
-                <w:lang w:val="en-US" w:eastAsia="en-US"/>
-                <w14:ligatures w14:val="standardContextual"/>
-              </w:rPr>
-              <w:t>1819961</w:t>
+              <w:t>B01819961</w:t>
             </w:r>
           </w:p>
         </w:tc>
@@ -1326,7 +1366,7 @@
             <w:pPr>
               <w:spacing w:after="0" w:line="240" w:lineRule="auto"/>
               <w:rPr>
-                <w:rFonts w:eastAsiaTheme="minorHAnsi"/>
+                <w:rFonts w:hint="default" w:ascii="Calibri" w:hAnsi="Calibri" w:cs="Calibri" w:eastAsiaTheme="minorHAnsi"/>
                 <w:b w:val="0"/>
                 <w:bCs w:val="0"/>
                 <w:kern w:val="2"/>
@@ -1338,7 +1378,7 @@
             </w:pPr>
             <w:r>
               <w:rPr>
-                <w:rFonts w:eastAsiaTheme="minorHAnsi"/>
+                <w:rFonts w:hint="default" w:ascii="Calibri" w:hAnsi="Calibri" w:cs="Calibri" w:eastAsiaTheme="minorHAnsi"/>
                 <w:b/>
                 <w:bCs/>
                 <w:kern w:val="2"/>
@@ -1365,7 +1405,7 @@
             <w:pPr>
               <w:spacing w:after="0" w:line="240" w:lineRule="auto"/>
               <w:rPr>
-                <w:rFonts w:hint="default" w:eastAsia="宋体"/>
+                <w:rFonts w:hint="default" w:ascii="Calibri" w:hAnsi="Calibri" w:eastAsia="宋体" w:cs="Calibri"/>
                 <w:kern w:val="2"/>
                 <w:sz w:val="22"/>
                 <w:szCs w:val="22"/>
@@ -1375,7 +1415,7 @@
             </w:pPr>
             <w:r>
               <w:rPr>
-                <w:rFonts w:hint="eastAsia" w:eastAsia="宋体"/>
+                <w:rFonts w:hint="default" w:ascii="Calibri" w:hAnsi="Calibri" w:eastAsia="宋体" w:cs="Calibri"/>
                 <w:kern w:val="2"/>
                 <w:sz w:val="22"/>
                 <w:szCs w:val="22"/>
@@ -1402,7 +1442,7 @@
             <w:pPr>
               <w:spacing w:after="0" w:line="240" w:lineRule="auto"/>
               <w:rPr>
-                <w:rFonts w:eastAsiaTheme="minorHAnsi"/>
+                <w:rFonts w:hint="default" w:ascii="Calibri" w:hAnsi="Calibri" w:cs="Calibri" w:eastAsiaTheme="minorHAnsi"/>
                 <w:b w:val="0"/>
                 <w:bCs w:val="0"/>
                 <w:kern w:val="2"/>
@@ -1414,7 +1454,7 @@
             </w:pPr>
             <w:r>
               <w:rPr>
-                <w:rFonts w:eastAsiaTheme="minorHAnsi"/>
+                <w:rFonts w:hint="default" w:ascii="Calibri" w:hAnsi="Calibri" w:cs="Calibri" w:eastAsiaTheme="minorHAnsi"/>
                 <w:b/>
                 <w:bCs/>
                 <w:kern w:val="2"/>
@@ -1441,7 +1481,7 @@
             <w:pPr>
               <w:spacing w:after="0" w:line="240" w:lineRule="auto"/>
               <w:rPr>
-                <w:rFonts w:hint="default" w:eastAsiaTheme="minorHAnsi"/>
+                <w:rFonts w:hint="default" w:ascii="Calibri" w:hAnsi="Calibri" w:cs="Calibri" w:eastAsiaTheme="minorHAnsi"/>
                 <w:kern w:val="2"/>
                 <w:sz w:val="22"/>
                 <w:szCs w:val="22"/>
@@ -1451,7 +1491,7 @@
             </w:pPr>
             <w:r>
               <w:rPr>
-                <w:rFonts w:hint="default" w:eastAsiaTheme="minorHAnsi"/>
+                <w:rFonts w:hint="default" w:ascii="Calibri" w:hAnsi="Calibri" w:cs="Calibri" w:eastAsiaTheme="minorHAnsi"/>
                 <w:kern w:val="2"/>
                 <w:sz w:val="22"/>
                 <w:szCs w:val="22"/>
@@ -1478,7 +1518,7 @@
             <w:pPr>
               <w:spacing w:after="0" w:line="240" w:lineRule="auto"/>
               <w:rPr>
-                <w:rFonts w:eastAsiaTheme="minorHAnsi"/>
+                <w:rFonts w:hint="default" w:ascii="Calibri" w:hAnsi="Calibri" w:cs="Calibri" w:eastAsiaTheme="minorHAnsi"/>
                 <w:b w:val="0"/>
                 <w:bCs w:val="0"/>
                 <w:kern w:val="2"/>
@@ -1490,7 +1530,7 @@
             </w:pPr>
             <w:r>
               <w:rPr>
-                <w:rFonts w:eastAsiaTheme="minorHAnsi"/>
+                <w:rFonts w:hint="default" w:ascii="Calibri" w:hAnsi="Calibri" w:cs="Calibri" w:eastAsiaTheme="minorHAnsi"/>
                 <w:b/>
                 <w:bCs/>
                 <w:kern w:val="2"/>
@@ -1517,7 +1557,7 @@
             <w:pPr>
               <w:spacing w:after="0" w:line="240" w:lineRule="auto"/>
               <w:rPr>
-                <w:rFonts w:hint="default" w:eastAsia="宋体"/>
+                <w:rFonts w:hint="default" w:ascii="Calibri" w:hAnsi="Calibri" w:eastAsia="宋体" w:cs="Calibri"/>
                 <w:kern w:val="2"/>
                 <w:sz w:val="22"/>
                 <w:szCs w:val="22"/>
@@ -1527,7 +1567,7 @@
             </w:pPr>
             <w:r>
               <w:rPr>
-                <w:rFonts w:hint="eastAsia" w:eastAsia="宋体"/>
+                <w:rFonts w:hint="default" w:ascii="Calibri" w:hAnsi="Calibri" w:eastAsia="宋体" w:cs="Calibri"/>
                 <w:kern w:val="2"/>
                 <w:sz w:val="22"/>
                 <w:szCs w:val="22"/>
@@ -1541,7 +1581,7 @@
             <w:pPr>
               <w:spacing w:after="0" w:line="240" w:lineRule="auto"/>
               <w:rPr>
-                <w:rFonts w:eastAsiaTheme="minorHAnsi"/>
+                <w:rFonts w:hint="default" w:ascii="Calibri" w:hAnsi="Calibri" w:cs="Calibri" w:eastAsiaTheme="minorHAnsi"/>
                 <w:kern w:val="2"/>
                 <w:sz w:val="22"/>
                 <w:szCs w:val="22"/>
@@ -1567,7 +1607,7 @@
             <w:pPr>
               <w:spacing w:after="0" w:line="240" w:lineRule="auto"/>
               <w:rPr>
-                <w:rFonts w:eastAsiaTheme="minorHAnsi"/>
+                <w:rFonts w:hint="default" w:ascii="Calibri" w:hAnsi="Calibri" w:cs="Calibri" w:eastAsiaTheme="minorHAnsi"/>
                 <w:b w:val="0"/>
                 <w:bCs w:val="0"/>
                 <w:kern w:val="2"/>
@@ -1579,7 +1619,7 @@
             </w:pPr>
             <w:r>
               <w:rPr>
-                <w:rFonts w:eastAsiaTheme="minorHAnsi"/>
+                <w:rFonts w:hint="default" w:ascii="Calibri" w:hAnsi="Calibri" w:cs="Calibri" w:eastAsiaTheme="minorHAnsi"/>
                 <w:b/>
                 <w:bCs/>
                 <w:kern w:val="2"/>
@@ -1606,7 +1646,7 @@
             <w:pPr>
               <w:spacing w:after="0" w:line="240" w:lineRule="auto"/>
               <w:rPr>
-                <w:rFonts w:hint="default" w:eastAsiaTheme="minorHAnsi"/>
+                <w:rFonts w:hint="default" w:ascii="Calibri" w:hAnsi="Calibri" w:cs="Calibri" w:eastAsiaTheme="minorHAnsi"/>
                 <w:kern w:val="2"/>
                 <w:sz w:val="22"/>
                 <w:szCs w:val="22"/>
@@ -1616,7 +1656,7 @@
             </w:pPr>
             <w:r>
               <w:rPr>
-                <w:rFonts w:hint="default" w:eastAsiaTheme="minorHAnsi"/>
+                <w:rFonts w:hint="default" w:ascii="Calibri" w:hAnsi="Calibri" w:cs="Calibri" w:eastAsiaTheme="minorHAnsi"/>
                 <w:kern w:val="2"/>
                 <w:sz w:val="22"/>
                 <w:szCs w:val="22"/>
@@ -1625,8 +1665,6 @@
               </w:rPr>
               <w:t>B01812585</w:t>
             </w:r>
-            <w:bookmarkStart w:id="0" w:name="_GoBack"/>
-            <w:bookmarkEnd w:id="0"/>
           </w:p>
         </w:tc>
       </w:tr>
@@ -1645,7 +1683,7 @@
             <w:pPr>
               <w:spacing w:after="160" w:line="259" w:lineRule="auto"/>
               <w:rPr>
-                <w:rFonts w:eastAsiaTheme="minorHAnsi"/>
+                <w:rFonts w:hint="default" w:ascii="Calibri" w:hAnsi="Calibri" w:cs="Calibri" w:eastAsiaTheme="minorHAnsi"/>
                 <w:b/>
                 <w:bCs/>
                 <w:kern w:val="2"/>
@@ -1657,7 +1695,7 @@
             </w:pPr>
             <w:r>
               <w:rPr>
-                <w:rFonts w:eastAsiaTheme="minorHAnsi"/>
+                <w:rFonts w:hint="default" w:ascii="Calibri" w:hAnsi="Calibri" w:cs="Calibri" w:eastAsiaTheme="minorHAnsi"/>
                 <w:b/>
                 <w:bCs/>
                 <w:kern w:val="2"/>
@@ -1684,7 +1722,7 @@
             <w:pPr>
               <w:spacing w:after="160" w:line="259" w:lineRule="auto"/>
               <w:rPr>
-                <w:rFonts w:hint="default" w:eastAsia="宋体"/>
+                <w:rFonts w:hint="default" w:ascii="Calibri" w:hAnsi="Calibri" w:eastAsia="宋体" w:cs="Calibri"/>
                 <w:kern w:val="2"/>
                 <w:sz w:val="22"/>
                 <w:szCs w:val="22"/>
@@ -1694,36 +1732,14 @@
             </w:pPr>
             <w:r>
               <w:rPr>
-                <w:rFonts w:hint="eastAsia" w:eastAsia="宋体"/>
+                <w:rFonts w:hint="default" w:ascii="Calibri" w:hAnsi="Calibri" w:eastAsia="宋体" w:cs="Calibri"/>
                 <w:kern w:val="2"/>
                 <w:sz w:val="22"/>
                 <w:szCs w:val="22"/>
                 <w:lang w:val="en-US" w:eastAsia="zh-CN"/>
                 <w14:ligatures w14:val="standardContextual"/>
               </w:rPr>
-              <w:t xml:space="preserve">Yuhan </w:t>
-            </w:r>
-            <w:r>
-              <w:rPr>
-                <w:rFonts w:hint="default" w:eastAsia="宋体"/>
-                <w:kern w:val="2"/>
-                <w:sz w:val="22"/>
-                <w:szCs w:val="22"/>
-                <w:lang w:val="en-US" w:eastAsia="zh-CN"/>
-                <w14:ligatures w14:val="standardContextual"/>
-              </w:rPr>
-              <w:t>S</w:t>
-            </w:r>
-            <w:r>
-              <w:rPr>
-                <w:rFonts w:hint="eastAsia" w:eastAsia="宋体"/>
-                <w:kern w:val="2"/>
-                <w:sz w:val="22"/>
-                <w:szCs w:val="22"/>
-                <w:lang w:val="en-US" w:eastAsia="zh-CN"/>
-                <w14:ligatures w14:val="standardContextual"/>
-              </w:rPr>
-              <w:t>hi</w:t>
+              <w:t>Yuhan Shi</w:t>
             </w:r>
           </w:p>
         </w:tc>
@@ -1743,7 +1759,7 @@
             <w:pPr>
               <w:spacing w:after="0" w:line="240" w:lineRule="auto"/>
               <w:rPr>
-                <w:rFonts w:eastAsiaTheme="minorHAnsi"/>
+                <w:rFonts w:hint="default" w:ascii="Calibri" w:hAnsi="Calibri" w:cs="Calibri" w:eastAsiaTheme="minorHAnsi"/>
                 <w:b w:val="0"/>
                 <w:bCs w:val="0"/>
                 <w:kern w:val="2"/>
@@ -1755,7 +1771,7 @@
             </w:pPr>
             <w:r>
               <w:rPr>
-                <w:rFonts w:eastAsiaTheme="minorHAnsi"/>
+                <w:rFonts w:hint="default" w:ascii="Calibri" w:hAnsi="Calibri" w:cs="Calibri" w:eastAsiaTheme="minorHAnsi"/>
                 <w:b/>
                 <w:bCs/>
                 <w:kern w:val="2"/>
@@ -1782,7 +1798,7 @@
             <w:pPr>
               <w:spacing w:after="0" w:line="240" w:lineRule="auto"/>
               <w:rPr>
-                <w:rFonts w:hint="default" w:eastAsiaTheme="minorHAnsi"/>
+                <w:rFonts w:hint="default" w:ascii="Calibri" w:hAnsi="Calibri" w:cs="Calibri" w:eastAsiaTheme="minorHAnsi"/>
                 <w:kern w:val="2"/>
                 <w:sz w:val="22"/>
                 <w:szCs w:val="22"/>
@@ -1792,33 +1808,28 @@
             </w:pPr>
             <w:r>
               <w:rPr>
-                <w:rFonts w:eastAsiaTheme="minorHAnsi"/>
+                <w:rFonts w:hint="default" w:ascii="Calibri" w:hAnsi="Calibri" w:cs="Calibri" w:eastAsiaTheme="minorHAnsi"/>
                 <w:kern w:val="2"/>
                 <w:sz w:val="22"/>
                 <w:szCs w:val="22"/>
                 <w:lang w:val="en-US" w:eastAsia="en-US"/>
                 <w14:ligatures w14:val="standardContextual"/>
               </w:rPr>
-              <w:t>B01</w:t>
-            </w:r>
-            <w:r>
-              <w:rPr>
-                <w:rFonts w:hint="default" w:eastAsiaTheme="minorHAnsi"/>
-                <w:kern w:val="2"/>
-                <w:sz w:val="22"/>
-                <w:szCs w:val="22"/>
-                <w:lang w:val="en-US" w:eastAsia="en-US"/>
-                <w14:ligatures w14:val="standardContextual"/>
-              </w:rPr>
-              <w:t>812666</w:t>
+              <w:t>B01812666</w:t>
             </w:r>
           </w:p>
         </w:tc>
       </w:tr>
     </w:tbl>
     <w:p>
+      <w:pPr>
+        <w:rPr>
+          <w:rFonts w:hint="default" w:ascii="Calibri" w:hAnsi="Calibri" w:cs="Calibri"/>
+        </w:rPr>
+      </w:pPr>
       <w:r>
         <w:rPr>
+          <w:rFonts w:hint="default" w:ascii="Calibri" w:hAnsi="Calibri" w:cs="Calibri"/>
           <w:b/>
           <w:bCs/>
         </w:rPr>
@@ -1826,24 +1837,23 @@
       </w:r>
       <w:r>
         <w:rPr>
+          <w:rFonts w:hint="default" w:ascii="Calibri" w:hAnsi="Calibri" w:cs="Calibri"/>
           <w:b/>
           <w:bCs/>
         </w:rPr>
         <w:br w:type="textWrapping"/>
       </w:r>
       <w:r>
+        <w:rPr>
+          <w:rFonts w:hint="default" w:ascii="Calibri" w:hAnsi="Calibri" w:cs="Calibri"/>
+        </w:rPr>
         <w:t>Please use this section to provide any additional notes surrounding your submission.</w:t>
       </w:r>
     </w:p>
     <w:p>
-      <w:r>
-        <w:t>[replace &amp; enter text here]</w:t>
-      </w:r>
-    </w:p>
-    <w:p>
-      <w:pPr>
-        <w:rPr>
-          <w:rFonts w:ascii="Calibri" w:hAnsi="Calibri" w:eastAsia="Arial" w:cs="Calibri"/>
+      <w:pPr>
+        <w:rPr>
+          <w:rFonts w:hint="default" w:ascii="Calibri" w:hAnsi="Calibri" w:eastAsia="Arial" w:cs="Calibri"/>
           <w:i/>
           <w:iCs/>
           <w:sz w:val="22"/>
@@ -1852,6 +1862,117 @@
           <w:lang w:val="en-GB"/>
         </w:rPr>
       </w:pPr>
+      <w:r>
+        <w:rPr>
+          <w:rFonts w:hint="default" w:ascii="Calibri" w:hAnsi="Calibri" w:eastAsia="Arial" w:cs="Calibri"/>
+          <w:i/>
+          <w:iCs/>
+          <w:sz w:val="22"/>
+          <w:szCs w:val="22"/>
+          <w:highlight w:val="yellow"/>
+          <w:lang w:val="en-GB"/>
+        </w:rPr>
+        <w:t xml:space="preserve">GitHub Pages: </w:t>
+      </w:r>
+      <w:r>
+        <w:rPr>
+          <w:rFonts w:hint="default" w:ascii="Calibri" w:hAnsi="Calibri" w:cs="Calibri" w:eastAsiaTheme="minorHAnsi"/>
+          <w:kern w:val="2"/>
+          <w:sz w:val="22"/>
+          <w:szCs w:val="22"/>
+          <w:highlight w:val="yellow"/>
+          <w:lang w:val="en-GB" w:eastAsia="en-US"/>
+          <w14:ligatures w14:val="standardContextual"/>
+        </w:rPr>
+        <w:t>https://group-j.onrender.com</w:t>
+      </w:r>
+    </w:p>
+    <w:p>
+      <w:pPr>
+        <w:rPr>
+          <w:rFonts w:hint="default" w:ascii="Calibri" w:hAnsi="Calibri" w:eastAsia="Arial" w:cs="Calibri"/>
+          <w:i/>
+          <w:iCs/>
+          <w:sz w:val="22"/>
+          <w:szCs w:val="22"/>
+          <w:highlight w:val="yellow"/>
+          <w:lang w:val="en-GB"/>
+        </w:rPr>
+      </w:pPr>
+      <w:r>
+        <w:rPr>
+          <w:rFonts w:hint="default" w:ascii="Calibri" w:hAnsi="Calibri" w:eastAsia="Arial" w:cs="Calibri"/>
+          <w:i/>
+          <w:iCs/>
+          <w:sz w:val="22"/>
+          <w:szCs w:val="22"/>
+          <w:highlight w:val="yellow"/>
+          <w:lang w:val="en-GB"/>
+        </w:rPr>
+        <w:t xml:space="preserve">Repository:   </w:t>
+      </w:r>
+      <w:r>
+        <w:rPr>
+          <w:rFonts w:hint="default" w:ascii="Calibri" w:hAnsi="Calibri" w:cs="Calibri" w:eastAsiaTheme="minorHAnsi"/>
+          <w:kern w:val="2"/>
+          <w:sz w:val="22"/>
+          <w:szCs w:val="22"/>
+          <w:highlight w:val="yellow"/>
+          <w:lang w:val="en-GB" w:eastAsia="en-US"/>
+          <w14:ligatures w14:val="standardContextual"/>
+        </w:rPr>
+        <w:t>https://github.com/ChangYueyu/Group-J</w:t>
+      </w:r>
+    </w:p>
+    <w:p>
+      <w:pPr>
+        <w:rPr>
+          <w:rFonts w:hint="default" w:ascii="Calibri" w:hAnsi="Calibri" w:eastAsia="Arial" w:cs="Calibri"/>
+          <w:i/>
+          <w:iCs/>
+          <w:sz w:val="22"/>
+          <w:szCs w:val="22"/>
+          <w:highlight w:val="yellow"/>
+          <w:lang w:val="en-GB"/>
+        </w:rPr>
+      </w:pPr>
+      <w:r>
+        <w:rPr>
+          <w:rFonts w:hint="default" w:ascii="Calibri" w:hAnsi="Calibri" w:eastAsia="Arial" w:cs="Calibri"/>
+          <w:i/>
+          <w:iCs/>
+          <w:sz w:val="22"/>
+          <w:szCs w:val="22"/>
+          <w:highlight w:val="yellow"/>
+          <w:lang w:val="en-GB"/>
+        </w:rPr>
+        <w:t xml:space="preserve">Tutorial link on homepage; </w:t>
+      </w:r>
+    </w:p>
+    <w:p>
+      <w:pPr>
+        <w:rPr>
+          <w:rFonts w:hint="default" w:ascii="Calibri" w:hAnsi="Calibri" w:eastAsia="Arial" w:cs="Calibri"/>
+          <w:i/>
+          <w:iCs/>
+          <w:sz w:val="22"/>
+          <w:szCs w:val="22"/>
+          <w:highlight w:val="yellow"/>
+          <w:lang w:val="en-GB"/>
+        </w:rPr>
+      </w:pPr>
+      <w:r>
+        <w:rPr>
+          <w:rFonts w:hint="eastAsia" w:ascii="Calibri" w:hAnsi="Calibri" w:eastAsia="宋体" w:cs="Calibri"/>
+          <w:i/>
+          <w:iCs/>
+          <w:sz w:val="22"/>
+          <w:szCs w:val="22"/>
+          <w:highlight w:val="yellow"/>
+          <w:lang w:val="en-US" w:eastAsia="zh-CN"/>
+        </w:rPr>
+        <w:t>When logging into GitHub, it may take a moment for the page to redirect, so please wait patiently.</w:t>
+      </w:r>
     </w:p>
     <w:sectPr>
       <w:type w:val="continuous"/>
@@ -2414,7 +2535,7 @@
     <w:lsdException w:uiPriority="99" w:name="footnote text"/>
     <w:lsdException w:uiPriority="99" w:name="annotation text"/>
     <w:lsdException w:uiPriority="99" w:semiHidden="0" w:name="header"/>
-    <w:lsdException w:uiPriority="99" w:semiHidden="0" w:name="footer"/>
+    <w:lsdException w:qFormat="1" w:uiPriority="99" w:semiHidden="0" w:name="footer"/>
     <w:lsdException w:uiPriority="99" w:name="index heading"/>
     <w:lsdException w:qFormat="1" w:uiPriority="35" w:name="caption"/>
     <w:lsdException w:uiPriority="99" w:name="table of figures"/>
@@ -2467,14 +2588,14 @@
     <w:lsdException w:uiPriority="99" w:name="Body Text Indent 2"/>
     <w:lsdException w:uiPriority="99" w:name="Body Text Indent 3"/>
     <w:lsdException w:uiPriority="99" w:name="Block Text"/>
-    <w:lsdException w:uiPriority="99" w:semiHidden="0" w:name="Hyperlink"/>
-    <w:lsdException w:uiPriority="99" w:name="FollowedHyperlink"/>
+    <w:lsdException w:qFormat="1" w:uiPriority="99" w:semiHidden="0" w:name="Hyperlink"/>
+    <w:lsdException w:qFormat="1" w:uiPriority="99" w:name="FollowedHyperlink"/>
     <w:lsdException w:qFormat="1" w:unhideWhenUsed="0" w:uiPriority="22" w:semiHidden="0" w:name="Strong"/>
     <w:lsdException w:qFormat="1" w:unhideWhenUsed="0" w:uiPriority="20" w:semiHidden="0" w:name="Emphasis"/>
     <w:lsdException w:uiPriority="99" w:name="Document Map"/>
     <w:lsdException w:uiPriority="99" w:name="Plain Text"/>
     <w:lsdException w:uiPriority="99" w:name="E-mail Signature"/>
-    <w:lsdException w:uiPriority="99" w:name="Normal (Web)"/>
+    <w:lsdException w:qFormat="1" w:uiPriority="99" w:name="Normal (Web)"/>
     <w:lsdException w:uiPriority="99" w:name="HTML Acronym"/>
     <w:lsdException w:uiPriority="99" w:name="HTML Address"/>
     <w:lsdException w:uiPriority="99" w:name="HTML Cite"/>
@@ -2485,7 +2606,7 @@
     <w:lsdException w:uiPriority="99" w:name="HTML Sample"/>
     <w:lsdException w:uiPriority="99" w:name="HTML Typewriter"/>
     <w:lsdException w:uiPriority="99" w:name="HTML Variable"/>
-    <w:lsdException w:uiPriority="99" w:name="Normal Table"/>
+    <w:lsdException w:qFormat="1" w:uiPriority="99" w:name="Normal Table"/>
     <w:lsdException w:uiPriority="99" w:name="annotation subject"/>
     <w:lsdException w:uiPriority="99" w:name="Table Simple 1"/>
     <w:lsdException w:uiPriority="99" w:name="Table Simple 2"/>
@@ -2530,7 +2651,7 @@
     <w:lsdException w:uiPriority="99" w:name="Table Web 2"/>
     <w:lsdException w:uiPriority="99" w:name="Table Web 3"/>
     <w:lsdException w:uiPriority="99" w:name="Balloon Text"/>
-    <w:lsdException w:unhideWhenUsed="0" w:uiPriority="59" w:semiHidden="0" w:name="Table Grid"/>
+    <w:lsdException w:qFormat="1" w:unhideWhenUsed="0" w:uiPriority="59" w:semiHidden="0" w:name="Table Grid"/>
     <w:lsdException w:uiPriority="99" w:name="Table Theme"/>
     <w:lsdException w:qFormat="1" w:unhideWhenUsed="0" w:uiPriority="1" w:semiHidden="0" w:name="No Spacing"/>
     <w:lsdException w:unhideWhenUsed="0" w:uiPriority="60" w:semiHidden="0" w:name="Light Shading"/>
@@ -2873,6 +2994,7 @@
     <w:name w:val="Normal Table"/>
     <w:semiHidden/>
     <w:unhideWhenUsed/>
+    <w:qFormat/>
     <w:uiPriority w:val="99"/>
     <w:tblPr>
       <w:tblCellMar>
@@ -2887,6 +3009,7 @@
     <w:name w:val="footer"/>
     <w:basedOn w:val="1"/>
     <w:unhideWhenUsed/>
+    <w:qFormat/>
     <w:uiPriority w:val="99"/>
     <w:pPr>
       <w:tabs>
@@ -2937,6 +3060,7 @@
     <w:basedOn w:val="1"/>
     <w:semiHidden/>
     <w:unhideWhenUsed/>
+    <w:qFormat/>
     <w:uiPriority w:val="99"/>
     <w:pPr>
       <w:spacing w:before="0" w:beforeAutospacing="1" w:after="0" w:afterAutospacing="1"/>
@@ -2971,6 +3095,7 @@
   <w:style w:type="table" w:styleId="17">
     <w:name w:val="Table Grid"/>
     <w:basedOn w:val="16"/>
+    <w:qFormat/>
     <w:uiPriority w:val="59"/>
     <w:pPr>
       <w:spacing w:after="0" w:line="240" w:lineRule="auto"/>
@@ -2991,6 +3116,7 @@
     <w:basedOn w:val="18"/>
     <w:semiHidden/>
     <w:unhideWhenUsed/>
+    <w:qFormat/>
     <w:uiPriority w:val="99"/>
     <w:rPr>
       <w:color w:val="96607D" w:themeColor="followedHyperlink"/>
@@ -3006,6 +3132,7 @@
     <w:name w:val="Hyperlink"/>
     <w:basedOn w:val="18"/>
     <w:unhideWhenUsed/>
+    <w:qFormat/>
     <w:uiPriority w:val="99"/>
     <w:rPr>
       <w:color w:val="467886"/>
@@ -3016,6 +3143,7 @@
     <w:name w:val="Heading 1 Char"/>
     <w:basedOn w:val="18"/>
     <w:link w:val="2"/>
+    <w:qFormat/>
     <w:uiPriority w:val="9"/>
     <w:rPr>
       <w:rFonts w:asciiTheme="majorHAnsi" w:hAnsiTheme="majorHAnsi" w:eastAsiaTheme="majorEastAsia" w:cstheme="majorBidi"/>
@@ -3028,6 +3156,7 @@
     <w:name w:val="Heading 2 Char"/>
     <w:basedOn w:val="18"/>
     <w:link w:val="3"/>
+    <w:qFormat/>
     <w:uiPriority w:val="9"/>
     <w:rPr>
       <w:rFonts w:asciiTheme="majorHAnsi" w:hAnsiTheme="majorHAnsi" w:eastAsiaTheme="majorEastAsia" w:cstheme="majorBidi"/>
@@ -3040,6 +3169,7 @@
     <w:name w:val="Heading 3 Char"/>
     <w:basedOn w:val="18"/>
     <w:link w:val="4"/>
+    <w:qFormat/>
     <w:uiPriority w:val="9"/>
     <w:rPr>
       <w:rFonts w:eastAsiaTheme="majorEastAsia" w:cstheme="majorBidi"/>
@@ -3052,6 +3182,7 @@
     <w:name w:val="Heading 4 Char"/>
     <w:basedOn w:val="18"/>
     <w:link w:val="5"/>
+    <w:qFormat/>
     <w:uiPriority w:val="9"/>
     <w:rPr>
       <w:rFonts w:eastAsiaTheme="majorEastAsia" w:cstheme="majorBidi"/>
@@ -3064,6 +3195,7 @@
     <w:name w:val="Heading 5 Char"/>
     <w:basedOn w:val="18"/>
     <w:link w:val="6"/>
+    <w:qFormat/>
     <w:uiPriority w:val="9"/>
     <w:rPr>
       <w:rFonts w:eastAsiaTheme="majorEastAsia" w:cstheme="majorBidi"/>
@@ -3074,6 +3206,7 @@
     <w:name w:val="Heading 6 Char"/>
     <w:basedOn w:val="18"/>
     <w:link w:val="7"/>
+    <w:qFormat/>
     <w:uiPriority w:val="9"/>
     <w:rPr>
       <w:rFonts w:eastAsiaTheme="majorEastAsia" w:cstheme="majorBidi"/>
@@ -3094,6 +3227,7 @@
     <w:name w:val="Heading 7 Char"/>
     <w:basedOn w:val="18"/>
     <w:link w:val="8"/>
+    <w:qFormat/>
     <w:uiPriority w:val="9"/>
     <w:rPr>
       <w:rFonts w:eastAsiaTheme="majorEastAsia" w:cstheme="majorBidi"/>
@@ -3112,6 +3246,7 @@
     <w:name w:val="Heading 8 Char"/>
     <w:basedOn w:val="18"/>
     <w:link w:val="9"/>
+    <w:qFormat/>
     <w:uiPriority w:val="9"/>
     <w:rPr>
       <w:rFonts w:eastAsiaTheme="majorEastAsia" w:cstheme="majorBidi"/>
@@ -3132,6 +3267,7 @@
     <w:name w:val="Heading 9 Char"/>
     <w:basedOn w:val="18"/>
     <w:link w:val="10"/>
+    <w:qFormat/>
     <w:uiPriority w:val="9"/>
     <w:rPr>
       <w:rFonts w:eastAsiaTheme="majorEastAsia" w:cstheme="majorBidi"/>
@@ -3150,6 +3286,7 @@
     <w:name w:val="Title Char"/>
     <w:basedOn w:val="18"/>
     <w:link w:val="15"/>
+    <w:qFormat/>
     <w:uiPriority w:val="10"/>
     <w:rPr>
       <w:rFonts w:asciiTheme="majorHAnsi" w:hAnsiTheme="majorHAnsi" w:eastAsiaTheme="majorEastAsia" w:cstheme="majorBidi"/>
@@ -3163,6 +3300,7 @@
     <w:name w:val="Subtitle Char"/>
     <w:basedOn w:val="18"/>
     <w:link w:val="13"/>
+    <w:qFormat/>
     <w:uiPriority w:val="11"/>
     <w:rPr>
       <w:rFonts w:eastAsiaTheme="majorEastAsia" w:cstheme="majorBidi"/>
@@ -3195,6 +3333,7 @@
     <w:name w:val="Quote Char"/>
     <w:basedOn w:val="18"/>
     <w:link w:val="34"/>
+    <w:qFormat/>
     <w:uiPriority w:val="29"/>
     <w:rPr>
       <w:i/>
@@ -3239,6 +3378,7 @@
     <w:name w:val="Intense Quote Char"/>
     <w:basedOn w:val="18"/>
     <w:link w:val="36"/>
+    <w:qFormat/>
     <w:uiPriority w:val="30"/>
     <w:rPr>
       <w:i/>
@@ -3308,6 +3448,7 @@
   <w:style w:type="table" w:customStyle="1" w:styleId="40">
     <w:name w:val="Grid Table 1 Light"/>
     <w:basedOn w:val="16"/>
+    <w:qFormat/>
     <w:uiPriority w:val="46"/>
     <w:pPr>
       <w:spacing w:after="0" w:line="240" w:lineRule="auto"/>
@@ -3370,6 +3511,7 @@
     <w:basedOn w:val="18"/>
     <w:semiHidden/>
     <w:unhideWhenUsed/>
+    <w:qFormat/>
     <w:uiPriority w:val="99"/>
     <w:rPr>
       <w:color w:val="605E5C"/>

</xml_diff>